<commit_message>
commit - dostava uređaja
</commit_message>
<xml_diff>
--- a/Scenariji/DostavaUređaja.docx
+++ b/Scenariji/DostavaUređaja.docx
@@ -12,6 +12,14 @@
           <w:lang w:eastAsia="hr-BA"/>
         </w:rPr>
       </w:pPr>
+      <w:r>
+        <w:rPr>
+          <w:rFonts w:ascii="Arial" w:eastAsia="Times New Roman" w:hAnsi="Arial" w:cs="Arial"/>
+          <w:color w:val="000000"/>
+          <w:lang w:eastAsia="hr-BA"/>
+        </w:rPr>
+        <w:t>S</w:t>
+      </w:r>
       <w:r>
         <w:rPr>
           <w:rFonts w:ascii="Arial" w:eastAsia="Times New Roman" w:hAnsi="Arial" w:cs="Arial"/>
@@ -335,7 +343,17 @@
                 <w:color w:val="000000"/>
                 <w:lang w:eastAsia="hr-BA"/>
               </w:rPr>
-              <w:t>Korisnik se nalazi na kućnoj adresi, korisnik posjeduje novac da plati uređaj</w:t>
+              <w:t>Korisnik se nalazi na kućnoj adresi, korisnik posjeduje novac da plati uređa</w:t>
+            </w:r>
+            <w:bookmarkStart w:id="0" w:name="_GoBack"/>
+            <w:bookmarkEnd w:id="0"/>
+            <w:r>
+              <w:rPr>
+                <w:rFonts w:ascii="Arial" w:eastAsia="Times New Roman" w:hAnsi="Arial" w:cs="Arial"/>
+                <w:color w:val="000000"/>
+                <w:lang w:eastAsia="hr-BA"/>
+              </w:rPr>
+              <w:t>j</w:t>
             </w:r>
           </w:p>
         </w:tc>
@@ -1389,7 +1407,15 @@
                 <w:color w:val="000000"/>
                 <w:lang w:eastAsia="hr-BA"/>
               </w:rPr>
-              <w:t>4. Dostavljač predaje urešaj korisniku</w:t>
+              <w:t>4. Dostavljač predaje uređ</w:t>
+            </w:r>
+            <w:r>
+              <w:rPr>
+                <w:rFonts w:ascii="Arial" w:eastAsia="Times New Roman" w:hAnsi="Arial" w:cs="Arial"/>
+                <w:color w:val="000000"/>
+                <w:lang w:eastAsia="hr-BA"/>
+              </w:rPr>
+              <w:t>aj korisniku</w:t>
             </w:r>
           </w:p>
         </w:tc>
@@ -2081,10 +2107,7 @@
         </w:tc>
       </w:tr>
     </w:tbl>
-    <w:p>
-      <w:bookmarkStart w:id="0" w:name="_GoBack"/>
-      <w:bookmarkEnd w:id="0"/>
-    </w:p>
+    <w:p/>
     <w:sectPr>
       <w:pgSz w:w="11906" w:h="16838"/>
       <w:pgMar w:top="1417" w:right="1417" w:bottom="1417" w:left="1417" w:header="708" w:footer="708" w:gutter="0"/>

</xml_diff>